<commit_message>
add housing price data
</commit_message>
<xml_diff>
--- a/report.docx
+++ b/report.docx
@@ -12,6 +12,7 @@
           <w:szCs w:val="24"/>
         </w:rPr>
       </w:pPr>
+      <w:bookmarkStart w:id="0" w:name="_GoBack"/>
     </w:p>
     <w:p>
       <w:pPr>
@@ -347,6 +348,11 @@
         </w:rPr>
       </w:pPr>
       <w:r>
+        <w:rPr>
+          <w:rFonts w:ascii="Times New Roman" w:hAnsi="Times New Roman" w:cs="Times New Roman"/>
+          <w:sz w:val="24"/>
+          <w:szCs w:val="24"/>
+        </w:rPr>
         <w:br w:type="page"/>
       </w:r>
     </w:p>
@@ -431,147 +437,7 @@
           <w:szCs w:val="24"/>
           <w:highlight w:val="white"/>
         </w:rPr>
-        <w:t xml:space="preserve">As </w:t>
-      </w:r>
-      <w:r>
-        <w:rPr>
-          <w:rFonts w:ascii="Times New Roman" w:eastAsia="Times New Roman" w:hAnsi="Times New Roman" w:cs="Times New Roman"/>
-          <w:iCs/>
-          <w:sz w:val="24"/>
-          <w:szCs w:val="24"/>
-          <w:highlight w:val="white"/>
-        </w:rPr>
-        <w:t>a</w:t>
-      </w:r>
-      <w:r>
-        <w:rPr>
-          <w:rFonts w:ascii="Times New Roman" w:eastAsia="Times New Roman" w:hAnsi="Times New Roman" w:cs="Times New Roman"/>
-          <w:iCs/>
-          <w:sz w:val="24"/>
-          <w:szCs w:val="24"/>
-          <w:highlight w:val="white"/>
-        </w:rPr>
-        <w:t xml:space="preserve"> lazy person</w:t>
-      </w:r>
-      <w:r>
-        <w:rPr>
-          <w:rFonts w:ascii="Times New Roman" w:eastAsia="Times New Roman" w:hAnsi="Times New Roman" w:cs="Times New Roman"/>
-          <w:iCs/>
-          <w:sz w:val="24"/>
-          <w:szCs w:val="24"/>
-          <w:highlight w:val="white"/>
-        </w:rPr>
-        <w:t xml:space="preserve">, </w:t>
-      </w:r>
-      <w:r>
-        <w:rPr>
-          <w:rFonts w:ascii="Times New Roman" w:eastAsia="Times New Roman" w:hAnsi="Times New Roman" w:cs="Times New Roman"/>
-          <w:iCs/>
-          <w:sz w:val="24"/>
-          <w:szCs w:val="24"/>
-          <w:highlight w:val="white"/>
-        </w:rPr>
-        <w:t xml:space="preserve">I would always love to check out as many signature </w:t>
-      </w:r>
-      <w:r>
-        <w:rPr>
-          <w:rFonts w:ascii="Times New Roman" w:eastAsia="Times New Roman" w:hAnsi="Times New Roman" w:cs="Times New Roman"/>
-          <w:iCs/>
-          <w:sz w:val="24"/>
-          <w:szCs w:val="24"/>
-          <w:highlight w:val="white"/>
-        </w:rPr>
-        <w:t>sights</w:t>
-      </w:r>
-      <w:r>
-        <w:rPr>
-          <w:rFonts w:ascii="Times New Roman" w:eastAsia="Times New Roman" w:hAnsi="Times New Roman" w:cs="Times New Roman"/>
-          <w:iCs/>
-          <w:sz w:val="24"/>
-          <w:szCs w:val="24"/>
-          <w:highlight w:val="white"/>
-        </w:rPr>
-        <w:t xml:space="preserve"> in </w:t>
-      </w:r>
-      <w:r>
-        <w:rPr>
-          <w:rFonts w:ascii="Times New Roman" w:eastAsia="Times New Roman" w:hAnsi="Times New Roman" w:cs="Times New Roman"/>
-          <w:iCs/>
-          <w:sz w:val="24"/>
-          <w:szCs w:val="24"/>
-          <w:highlight w:val="white"/>
-        </w:rPr>
-        <w:t>the</w:t>
-      </w:r>
-      <w:r>
-        <w:rPr>
-          <w:rFonts w:ascii="Times New Roman" w:eastAsia="Times New Roman" w:hAnsi="Times New Roman" w:cs="Times New Roman"/>
-          <w:iCs/>
-          <w:sz w:val="24"/>
-          <w:szCs w:val="24"/>
-          <w:highlight w:val="white"/>
-        </w:rPr>
-        <w:t xml:space="preserve"> city as possible</w:t>
-      </w:r>
-      <w:r>
-        <w:rPr>
-          <w:rFonts w:ascii="Times New Roman" w:eastAsia="Times New Roman" w:hAnsi="Times New Roman" w:cs="Times New Roman"/>
-          <w:iCs/>
-          <w:sz w:val="24"/>
-          <w:szCs w:val="24"/>
-          <w:highlight w:val="white"/>
-        </w:rPr>
-        <w:t xml:space="preserve"> when I go out</w:t>
-      </w:r>
-      <w:r>
-        <w:rPr>
-          <w:rFonts w:ascii="Times New Roman" w:eastAsia="Times New Roman" w:hAnsi="Times New Roman" w:cs="Times New Roman"/>
-          <w:iCs/>
-          <w:sz w:val="24"/>
-          <w:szCs w:val="24"/>
-          <w:highlight w:val="white"/>
-        </w:rPr>
-        <w:t xml:space="preserve">. Yet, </w:t>
-      </w:r>
-      <w:r>
-        <w:rPr>
-          <w:rFonts w:ascii="Times New Roman" w:eastAsia="Times New Roman" w:hAnsi="Times New Roman" w:cs="Times New Roman"/>
-          <w:iCs/>
-          <w:sz w:val="24"/>
-          <w:szCs w:val="24"/>
-          <w:highlight w:val="white"/>
-        </w:rPr>
-        <w:t xml:space="preserve">due to time constraints, </w:t>
-      </w:r>
-      <w:r>
-        <w:rPr>
-          <w:rFonts w:ascii="Times New Roman" w:eastAsia="Times New Roman" w:hAnsi="Times New Roman" w:cs="Times New Roman"/>
-          <w:iCs/>
-          <w:sz w:val="24"/>
-          <w:szCs w:val="24"/>
-          <w:highlight w:val="white"/>
-        </w:rPr>
-        <w:t xml:space="preserve">I need to find the most </w:t>
-      </w:r>
-      <w:r>
-        <w:rPr>
-          <w:rFonts w:ascii="Times New Roman" w:eastAsia="Times New Roman" w:hAnsi="Times New Roman" w:cs="Times New Roman"/>
-          <w:iCs/>
-          <w:sz w:val="24"/>
-          <w:szCs w:val="24"/>
-          <w:highlight w:val="white"/>
-        </w:rPr>
-        <w:t xml:space="preserve">effective routes </w:t>
-      </w:r>
-      <w:r>
-        <w:rPr>
-          <w:rFonts w:ascii="Times New Roman" w:eastAsia="Times New Roman" w:hAnsi="Times New Roman" w:cs="Times New Roman"/>
-          <w:iCs/>
-          <w:sz w:val="24"/>
-          <w:szCs w:val="24"/>
-          <w:highlight w:val="white"/>
-        </w:rPr>
-        <w:t xml:space="preserve">to take to maximize the venues visited and minimize the time and money spent on transportation. </w:t>
+        <w:t>### reformat</w:t>
       </w:r>
     </w:p>
     <w:p>
@@ -595,37 +461,7 @@
           <w:szCs w:val="24"/>
           <w:highlight w:val="white"/>
         </w:rPr>
-        <w:t>The first part of the assignment explores the clusters of places of interest in</w:t>
-      </w:r>
-      <w:r>
-        <w:rPr>
-          <w:rFonts w:ascii="Times New Roman" w:eastAsia="Times New Roman" w:hAnsi="Times New Roman" w:cs="Times New Roman"/>
-          <w:iCs/>
-          <w:sz w:val="24"/>
-          <w:szCs w:val="24"/>
-          <w:highlight w:val="white"/>
-        </w:rPr>
-        <w:t xml:space="preserve"> San Francisco</w:t>
-      </w:r>
-      <w:r>
-        <w:rPr>
-          <w:rFonts w:ascii="Times New Roman" w:eastAsia="Times New Roman" w:hAnsi="Times New Roman" w:cs="Times New Roman"/>
-          <w:iCs/>
-          <w:sz w:val="24"/>
-          <w:szCs w:val="24"/>
-          <w:highlight w:val="white"/>
-        </w:rPr>
-        <w:t xml:space="preserve">. The second part attempts to find the shortest path to traverse through </w:t>
-      </w:r>
-      <w:r>
-        <w:rPr>
-          <w:rFonts w:ascii="Times New Roman" w:eastAsia="Times New Roman" w:hAnsi="Times New Roman" w:cs="Times New Roman"/>
-          <w:iCs/>
-          <w:sz w:val="24"/>
-          <w:szCs w:val="24"/>
-          <w:highlight w:val="white"/>
-        </w:rPr>
-        <w:t>each cluster.</w:t>
+        <w:t>Stakeholder: homeowners</w:t>
       </w:r>
     </w:p>
     <w:p>
@@ -635,6 +471,54 @@
         <w:ind w:firstLine="360"/>
         <w:rPr>
           <w:rFonts w:ascii="Times New Roman" w:eastAsia="Times New Roman" w:hAnsi="Times New Roman" w:cs="Times New Roman"/>
+          <w:iCs/>
+          <w:sz w:val="24"/>
+          <w:szCs w:val="24"/>
+          <w:highlight w:val="white"/>
+        </w:rPr>
+      </w:pPr>
+      <w:r>
+        <w:rPr>
+          <w:rFonts w:ascii="Times New Roman" w:eastAsia="Times New Roman" w:hAnsi="Times New Roman" w:cs="Times New Roman"/>
+          <w:iCs/>
+          <w:sz w:val="24"/>
+          <w:szCs w:val="24"/>
+          <w:highlight w:val="white"/>
+        </w:rPr>
+        <w:t>Care about: housing price, housing price trend, nearby venues</w:t>
+      </w:r>
+    </w:p>
+    <w:p>
+      <w:pPr>
+        <w:widowControl w:val="0"/>
+        <w:spacing w:line="480" w:lineRule="auto"/>
+        <w:ind w:firstLine="360"/>
+        <w:rPr>
+          <w:rFonts w:ascii="Times New Roman" w:eastAsia="Times New Roman" w:hAnsi="Times New Roman" w:cs="Times New Roman"/>
+          <w:iCs/>
+          <w:sz w:val="24"/>
+          <w:szCs w:val="24"/>
+          <w:highlight w:val="white"/>
+        </w:rPr>
+      </w:pPr>
+      <w:r>
+        <w:rPr>
+          <w:rFonts w:ascii="Times New Roman" w:eastAsia="Times New Roman" w:hAnsi="Times New Roman" w:cs="Times New Roman"/>
+          <w:iCs/>
+          <w:sz w:val="24"/>
+          <w:szCs w:val="24"/>
+          <w:highlight w:val="white"/>
+        </w:rPr>
+        <w:t>---</w:t>
+      </w:r>
+    </w:p>
+    <w:p>
+      <w:pPr>
+        <w:widowControl w:val="0"/>
+        <w:spacing w:line="480" w:lineRule="auto"/>
+        <w:ind w:firstLine="360"/>
+        <w:rPr>
+          <w:rFonts w:ascii="Times New Roman" w:eastAsia="Times New Roman" w:hAnsi="Times New Roman" w:cs="Times New Roman"/>
           <w:b/>
           <w:bCs/>
           <w:iCs/>
@@ -759,8 +643,30 @@
         </w:rPr>
         <w:t>To retrieve popular venues in each zip code, I use the Foursquare API.</w:t>
       </w:r>
-      <w:bookmarkStart w:id="0" w:name="_GoBack"/>
-      <w:bookmarkEnd w:id="0"/>
+    </w:p>
+    <w:p>
+      <w:pPr>
+        <w:widowControl w:val="0"/>
+        <w:spacing w:line="480" w:lineRule="auto"/>
+        <w:ind w:firstLine="360"/>
+        <w:rPr>
+          <w:rFonts w:ascii="Times New Roman" w:eastAsia="Times New Roman" w:hAnsi="Times New Roman" w:cs="Times New Roman"/>
+          <w:iCs/>
+          <w:sz w:val="24"/>
+          <w:szCs w:val="24"/>
+          <w:highlight w:val="white"/>
+        </w:rPr>
+      </w:pPr>
+      <w:r>
+        <w:rPr>
+          <w:rFonts w:ascii="Times New Roman" w:eastAsia="Times New Roman" w:hAnsi="Times New Roman" w:cs="Times New Roman"/>
+          <w:iCs/>
+          <w:sz w:val="24"/>
+          <w:szCs w:val="24"/>
+          <w:highlight w:val="white"/>
+        </w:rPr>
+        <w:t>Also: property shark for house price</w:t>
+      </w:r>
     </w:p>
     <w:p>
       <w:pPr>
@@ -816,19 +722,33 @@
         <w:spacing w:line="480" w:lineRule="auto"/>
         <w:rPr>
           <w:rFonts w:ascii="Times New Roman" w:hAnsi="Times New Roman" w:cs="Times New Roman"/>
-          <w:sz w:val="24"/>
-          <w:szCs w:val="24"/>
-        </w:rPr>
-      </w:pPr>
-      <w:r>
-        <w:rPr>
-          <w:rFonts w:ascii="Times New Roman" w:eastAsia="Times New Roman" w:hAnsi="Times New Roman" w:cs="Times New Roman"/>
-          <w:iCs/>
-          <w:sz w:val="24"/>
-          <w:szCs w:val="24"/>
-          <w:highlight w:val="white"/>
-        </w:rPr>
-        <w:t xml:space="preserve">Katcher, B., Reiter, R. (2004). San Francisco Neighborhoods as ZIP Codes. Retrieved from </w:t>
+          <w:color w:val="0000FF"/>
+          <w:sz w:val="24"/>
+          <w:szCs w:val="24"/>
+          <w:u w:val="single"/>
+        </w:rPr>
+      </w:pPr>
+      <w:proofErr w:type="spellStart"/>
+      <w:r>
+        <w:rPr>
+          <w:rFonts w:ascii="Times New Roman" w:eastAsia="Times New Roman" w:hAnsi="Times New Roman" w:cs="Times New Roman"/>
+          <w:iCs/>
+          <w:sz w:val="24"/>
+          <w:szCs w:val="24"/>
+          <w:highlight w:val="white"/>
+        </w:rPr>
+        <w:t>Katcher</w:t>
+      </w:r>
+      <w:proofErr w:type="spellEnd"/>
+      <w:r>
+        <w:rPr>
+          <w:rFonts w:ascii="Times New Roman" w:eastAsia="Times New Roman" w:hAnsi="Times New Roman" w:cs="Times New Roman"/>
+          <w:iCs/>
+          <w:sz w:val="24"/>
+          <w:szCs w:val="24"/>
+          <w:highlight w:val="white"/>
+        </w:rPr>
+        <w:t xml:space="preserve">, B., Reiter, R. (2004). San Francisco Neighborhoods as ZIP Codes. Retrieved from </w:t>
       </w:r>
       <w:hyperlink r:id="rId6" w:history="1">
         <w:r>
@@ -854,25 +774,45 @@
           <w:highlight w:val="white"/>
         </w:rPr>
       </w:pPr>
-    </w:p>
-    <w:p>
-      <w:pPr>
-        <w:widowControl w:val="0"/>
-        <w:spacing w:line="480" w:lineRule="auto"/>
-        <w:ind w:firstLine="360"/>
-        <w:rPr>
-          <w:rFonts w:ascii="Times New Roman" w:eastAsia="Times New Roman" w:hAnsi="Times New Roman" w:cs="Times New Roman"/>
-          <w:iCs/>
-          <w:sz w:val="24"/>
-          <w:szCs w:val="24"/>
-          <w:highlight w:val="white"/>
-        </w:rPr>
-      </w:pPr>
+      <w:proofErr w:type="spellStart"/>
+      <w:r>
+        <w:rPr>
+          <w:rFonts w:ascii="Times New Roman" w:eastAsia="Times New Roman" w:hAnsi="Times New Roman" w:cs="Times New Roman"/>
+          <w:iCs/>
+          <w:sz w:val="24"/>
+          <w:szCs w:val="24"/>
+          <w:highlight w:val="white"/>
+        </w:rPr>
+        <w:t>Poenar</w:t>
+      </w:r>
+      <w:proofErr w:type="spellEnd"/>
+      <w:r>
+        <w:rPr>
+          <w:rFonts w:ascii="Times New Roman" w:eastAsia="Times New Roman" w:hAnsi="Times New Roman" w:cs="Times New Roman"/>
+          <w:iCs/>
+          <w:sz w:val="24"/>
+          <w:szCs w:val="24"/>
+          <w:highlight w:val="white"/>
+        </w:rPr>
+        <w:t xml:space="preserve">, R. (2017). The most expensive zip codes in San Francisco. Property Shark. Retrieved from </w:t>
+      </w:r>
+      <w:hyperlink r:id="rId7" w:history="1">
+        <w:r>
+          <w:rPr>
+            <w:rStyle w:val="Hyperlink"/>
+            <w:rFonts w:ascii="Times New Roman" w:hAnsi="Times New Roman" w:cs="Times New Roman"/>
+            <w:sz w:val="24"/>
+            <w:szCs w:val="24"/>
+          </w:rPr>
+          <w:t>https://www.propertyshark.com/Real-Estate-Reports/2017/09/28/expensive-zip-codes-san-francisco/</w:t>
+        </w:r>
+      </w:hyperlink>
+      <w:bookmarkEnd w:id="0"/>
     </w:p>
     <w:sectPr>
-      <w:headerReference w:type="default" r:id="rId7"/>
-      <w:headerReference w:type="first" r:id="rId8"/>
-      <w:footerReference w:type="first" r:id="rId9"/>
+      <w:headerReference w:type="default" r:id="rId8"/>
+      <w:headerReference w:type="first" r:id="rId9"/>
+      <w:footerReference w:type="first" r:id="rId10"/>
       <w:pgSz w:w="12240" w:h="15840"/>
       <w:pgMar w:top="1440" w:right="1440" w:bottom="1440" w:left="1440" w:header="0" w:footer="720" w:gutter="0"/>
       <w:pgNumType w:start="1"/>

</xml_diff>